<commit_message>
Neues Dokumententemplate mit Verionierung und Doku zum Entwicklungsmodell hinzugefuegt.
</commit_message>
<xml_diff>
--- a/docs/administration/Vorlagen/Dokumentenvorlage.docx
+++ b/docs/administration/Vorlagen/Dokumentenvorlage.docx
@@ -391,8 +391,6 @@
                               </w:rPr>
                               <w:t>&lt;Titel&gt;</w:t>
                             </w:r>
-                            <w:bookmarkStart w:id="0" w:name="_GoBack"/>
-                            <w:bookmarkEnd w:id="0"/>
                           </w:p>
                         </w:txbxContent>
                       </wps:txbx>
@@ -651,12 +649,12 @@
           <w:numId w:val="0"/>
         </w:numPr>
       </w:pPr>
-      <w:bookmarkStart w:id="1" w:name="_Toc451776195"/>
+      <w:bookmarkStart w:id="0" w:name="_Toc451792992"/>
       <w:r>
         <w:lastRenderedPageBreak/>
         <w:t>Inhaltsverzeichnis</w:t>
       </w:r>
-      <w:bookmarkEnd w:id="1"/>
+      <w:bookmarkEnd w:id="0"/>
     </w:p>
     <w:p>
       <w:pPr>
@@ -687,7 +685,7 @@
         <w:fldChar w:fldCharType="begin"/>
       </w:r>
       <w:r>
-        <w:instrText xml:space="preserve"> PAGEREF _Toc451776195 \h </w:instrText>
+        <w:instrText xml:space="preserve"> PAGEREF _Toc451792992 \h </w:instrText>
       </w:r>
       <w:r>
         <w:fldChar w:fldCharType="separate"/>
@@ -719,7 +717,7 @@
         <w:fldChar w:fldCharType="begin"/>
       </w:r>
       <w:r>
-        <w:instrText xml:space="preserve"> PAGEREF _Toc451776196 \h </w:instrText>
+        <w:instrText xml:space="preserve"> PAGEREF _Toc451792993 \h </w:instrText>
       </w:r>
       <w:r>
         <w:fldChar w:fldCharType="separate"/>
@@ -751,7 +749,7 @@
         <w:fldChar w:fldCharType="begin"/>
       </w:r>
       <w:r>
-        <w:instrText xml:space="preserve"> PAGEREF _Toc451776197 \h </w:instrText>
+        <w:instrText xml:space="preserve"> PAGEREF _Toc451792994 \h </w:instrText>
       </w:r>
       <w:r>
         <w:fldChar w:fldCharType="separate"/>
@@ -783,7 +781,7 @@
         <w:fldChar w:fldCharType="begin"/>
       </w:r>
       <w:r>
-        <w:instrText xml:space="preserve"> PAGEREF _Toc451776198 \h </w:instrText>
+        <w:instrText xml:space="preserve"> PAGEREF _Toc451792995 \h </w:instrText>
       </w:r>
       <w:r>
         <w:fldChar w:fldCharType="separate"/>
@@ -806,7 +804,7 @@
         </w:rPr>
       </w:pPr>
       <w:r>
-        <w:t>Vorwort</w:t>
+        <w:t>Änderungsverzeichnis</w:t>
       </w:r>
       <w:r>
         <w:tab/>
@@ -815,7 +813,7 @@
         <w:fldChar w:fldCharType="begin"/>
       </w:r>
       <w:r>
-        <w:instrText xml:space="preserve"> PAGEREF _Toc451776199 \h </w:instrText>
+        <w:instrText xml:space="preserve"> PAGEREF _Toc451792996 \h </w:instrText>
       </w:r>
       <w:r>
         <w:fldChar w:fldCharType="separate"/>
@@ -838,59 +836,91 @@
         </w:rPr>
       </w:pPr>
       <w:r>
-        <w:t>1</w:t>
-      </w:r>
-      <w:r>
+        <w:t>Vorwort</w:t>
+      </w:r>
+      <w:r>
+        <w:tab/>
+      </w:r>
+      <w:r>
+        <w:fldChar w:fldCharType="begin"/>
+      </w:r>
+      <w:r>
+        <w:instrText xml:space="preserve"> PAGEREF _Toc451792997 \h </w:instrText>
+      </w:r>
+      <w:r>
+        <w:fldChar w:fldCharType="separate"/>
+      </w:r>
+      <w:r>
+        <w:t>6</w:t>
+      </w:r>
+      <w:r>
+        <w:fldChar w:fldCharType="end"/>
+      </w:r>
+    </w:p>
+    <w:p>
+      <w:pPr>
+        <w:pStyle w:val="Verzeichnis1"/>
         <w:rPr>
           <w:rFonts w:asciiTheme="minorHAnsi" w:eastAsiaTheme="minorEastAsia" w:hAnsiTheme="minorHAnsi" w:cstheme="minorBidi"/>
           <w:b w:val="0"/>
           <w:sz w:val="22"/>
           <w:szCs w:val="22"/>
         </w:rPr>
-        <w:tab/>
-      </w:r>
-      <w:r>
-        <w:t>Erstes Kapitel</w:t>
-      </w:r>
-      <w:r>
-        <w:tab/>
-      </w:r>
-      <w:r>
-        <w:fldChar w:fldCharType="begin"/>
-      </w:r>
-      <w:r>
-        <w:instrText xml:space="preserve"> PAGEREF _Toc451776200 \h </w:instrText>
-      </w:r>
-      <w:r>
-        <w:fldChar w:fldCharType="separate"/>
-      </w:r>
-      <w:r>
-        <w:t>6</w:t>
-      </w:r>
-      <w:r>
-        <w:fldChar w:fldCharType="end"/>
-      </w:r>
-    </w:p>
-    <w:p>
-      <w:pPr>
-        <w:pStyle w:val="Verzeichnis1"/>
+      </w:pPr>
+      <w:r>
+        <w:t>1</w:t>
+      </w:r>
+      <w:r>
         <w:rPr>
           <w:rFonts w:asciiTheme="minorHAnsi" w:eastAsiaTheme="minorEastAsia" w:hAnsiTheme="minorHAnsi" w:cstheme="minorBidi"/>
           <w:b w:val="0"/>
           <w:sz w:val="22"/>
           <w:szCs w:val="22"/>
         </w:rPr>
-      </w:pPr>
-      <w:r>
-        <w:t>2</w:t>
-      </w:r>
-      <w:r>
+        <w:tab/>
+      </w:r>
+      <w:r>
+        <w:t>Erstes Kapitel</w:t>
+      </w:r>
+      <w:r>
+        <w:tab/>
+      </w:r>
+      <w:r>
+        <w:fldChar w:fldCharType="begin"/>
+      </w:r>
+      <w:r>
+        <w:instrText xml:space="preserve"> PAGEREF _Toc451792998 \h </w:instrText>
+      </w:r>
+      <w:r>
+        <w:fldChar w:fldCharType="separate"/>
+      </w:r>
+      <w:r>
+        <w:t>7</w:t>
+      </w:r>
+      <w:r>
+        <w:fldChar w:fldCharType="end"/>
+      </w:r>
+    </w:p>
+    <w:p>
+      <w:pPr>
+        <w:pStyle w:val="Verzeichnis1"/>
         <w:rPr>
           <w:rFonts w:asciiTheme="minorHAnsi" w:eastAsiaTheme="minorEastAsia" w:hAnsiTheme="minorHAnsi" w:cstheme="minorBidi"/>
           <w:b w:val="0"/>
           <w:sz w:val="22"/>
           <w:szCs w:val="22"/>
         </w:rPr>
+      </w:pPr>
+      <w:r>
+        <w:t>2</w:t>
+      </w:r>
+      <w:r>
+        <w:rPr>
+          <w:rFonts w:asciiTheme="minorHAnsi" w:eastAsiaTheme="minorEastAsia" w:hAnsiTheme="minorHAnsi" w:cstheme="minorBidi"/>
+          <w:b w:val="0"/>
+          <w:sz w:val="22"/>
+          <w:szCs w:val="22"/>
+        </w:rPr>
         <w:tab/>
       </w:r>
       <w:r>
@@ -903,13 +933,13 @@
         <w:fldChar w:fldCharType="begin"/>
       </w:r>
       <w:r>
-        <w:instrText xml:space="preserve"> PAGEREF _Toc451776201 \h </w:instrText>
+        <w:instrText xml:space="preserve"> PAGEREF _Toc451792999 \h </w:instrText>
       </w:r>
       <w:r>
         <w:fldChar w:fldCharType="separate"/>
       </w:r>
       <w:r>
-        <w:t>7</w:t>
+        <w:t>8</w:t>
       </w:r>
       <w:r>
         <w:fldChar w:fldCharType="end"/>
@@ -945,13 +975,13 @@
         <w:fldChar w:fldCharType="begin"/>
       </w:r>
       <w:r>
-        <w:instrText xml:space="preserve"> PAGEREF _Toc451776202 \h </w:instrText>
+        <w:instrText xml:space="preserve"> PAGEREF _Toc451793000 \h </w:instrText>
       </w:r>
       <w:r>
         <w:fldChar w:fldCharType="separate"/>
       </w:r>
       <w:r>
-        <w:t>7</w:t>
+        <w:t>8</w:t>
       </w:r>
       <w:r>
         <w:fldChar w:fldCharType="end"/>
@@ -987,13 +1017,13 @@
         <w:fldChar w:fldCharType="begin"/>
       </w:r>
       <w:r>
-        <w:instrText xml:space="preserve"> PAGEREF _Toc451776203 \h </w:instrText>
+        <w:instrText xml:space="preserve"> PAGEREF _Toc451793001 \h </w:instrText>
       </w:r>
       <w:r>
         <w:fldChar w:fldCharType="separate"/>
       </w:r>
       <w:r>
-        <w:t>7</w:t>
+        <w:t>8</w:t>
       </w:r>
       <w:r>
         <w:fldChar w:fldCharType="end"/>
@@ -1029,13 +1059,13 @@
         <w:fldChar w:fldCharType="begin"/>
       </w:r>
       <w:r>
-        <w:instrText xml:space="preserve"> PAGEREF _Toc451776204 \h </w:instrText>
+        <w:instrText xml:space="preserve"> PAGEREF _Toc451793002 \h </w:instrText>
       </w:r>
       <w:r>
         <w:fldChar w:fldCharType="separate"/>
       </w:r>
       <w:r>
-        <w:t>8</w:t>
+        <w:t>9</w:t>
       </w:r>
       <w:r>
         <w:fldChar w:fldCharType="end"/>
@@ -1057,11 +1087,11 @@
         <w:lastRenderedPageBreak/>
         <w:fldChar w:fldCharType="end"/>
       </w:r>
-      <w:bookmarkStart w:id="2" w:name="_Toc451776196"/>
+      <w:bookmarkStart w:id="1" w:name="_Toc451792993"/>
       <w:r>
         <w:t>Abbildungsverzeichnis</w:t>
       </w:r>
-      <w:bookmarkEnd w:id="2"/>
+      <w:bookmarkEnd w:id="1"/>
     </w:p>
     <w:p>
       <w:pPr>
@@ -1117,11 +1147,11 @@
           <w:numId w:val="0"/>
         </w:numPr>
       </w:pPr>
-      <w:bookmarkStart w:id="3" w:name="_Toc451776197"/>
+      <w:bookmarkStart w:id="2" w:name="_Toc451792994"/>
       <w:r>
         <w:t>Tabellenverzeichnis</w:t>
       </w:r>
-      <w:bookmarkEnd w:id="3"/>
+      <w:bookmarkEnd w:id="2"/>
     </w:p>
     <w:p>
       <w:pPr>
@@ -1175,11 +1205,11 @@
         <w:lastRenderedPageBreak/>
         <w:fldChar w:fldCharType="end"/>
       </w:r>
-      <w:bookmarkStart w:id="4" w:name="_Toc451776198"/>
+      <w:bookmarkStart w:id="3" w:name="_Toc451792995"/>
       <w:r>
         <w:t>Abkürzungsverzeichnis</w:t>
       </w:r>
-      <w:bookmarkEnd w:id="4"/>
+      <w:bookmarkEnd w:id="3"/>
     </w:p>
     <w:p>
       <w:pPr>
@@ -1223,6 +1253,22 @@
       <w:r>
         <w:tab/>
         <w:t>Hochschule der Medien</w:t>
+      </w:r>
+    </w:p>
+    <w:p>
+      <w:pPr>
+        <w:tabs>
+          <w:tab w:val="left" w:pos="1440"/>
+        </w:tabs>
+      </w:pPr>
+    </w:p>
+    <w:p>
+      <w:pPr>
+        <w:spacing w:before="0" w:line="240" w:lineRule="auto"/>
+        <w:jc w:val="left"/>
+      </w:pPr>
+      <w:r>
+        <w:br w:type="page"/>
       </w:r>
     </w:p>
     <w:p>
@@ -1232,62 +1278,232 @@
           <w:ilvl w:val="0"/>
           <w:numId w:val="0"/>
         </w:numPr>
-      </w:pPr>
-      <w:bookmarkStart w:id="5" w:name="_Toc451776199"/>
+        <w:ind w:left="720" w:hanging="720"/>
+      </w:pPr>
+      <w:bookmarkStart w:id="4" w:name="_Toc451792996"/>
+      <w:r>
+        <w:lastRenderedPageBreak/>
+        <w:t>Änderungsverzeichnis</w:t>
+      </w:r>
+      <w:bookmarkEnd w:id="4"/>
+    </w:p>
+    <w:tbl>
+      <w:tblPr>
+        <w:tblW w:w="0" w:type="auto"/>
+        <w:tblInd w:w="70" w:type="dxa"/>
+        <w:tblBorders>
+          <w:top w:val="single" w:sz="4" w:space="0" w:color="auto"/>
+          <w:left w:val="single" w:sz="4" w:space="0" w:color="auto"/>
+          <w:bottom w:val="single" w:sz="4" w:space="0" w:color="auto"/>
+          <w:right w:val="single" w:sz="4" w:space="0" w:color="auto"/>
+          <w:insideH w:val="single" w:sz="4" w:space="0" w:color="auto"/>
+          <w:insideV w:val="single" w:sz="4" w:space="0" w:color="auto"/>
+        </w:tblBorders>
+        <w:tblLayout w:type="fixed"/>
+        <w:tblCellMar>
+          <w:left w:w="70" w:type="dxa"/>
+          <w:right w:w="70" w:type="dxa"/>
+        </w:tblCellMar>
+        <w:tblLook w:val="0000" w:firstRow="0" w:lastRow="0" w:firstColumn="0" w:lastColumn="0" w:noHBand="0" w:noVBand="0"/>
+      </w:tblPr>
+      <w:tblGrid>
+        <w:gridCol w:w="1134"/>
+        <w:gridCol w:w="1418"/>
+        <w:gridCol w:w="5386"/>
+      </w:tblGrid>
+      <w:tr>
+        <w:tc>
+          <w:tcPr>
+            <w:tcW w:w="1134" w:type="dxa"/>
+          </w:tcPr>
+          <w:p>
+            <w:pPr>
+              <w:rPr>
+                <w:b/>
+              </w:rPr>
+            </w:pPr>
+            <w:r>
+              <w:rPr>
+                <w:b/>
+              </w:rPr>
+              <w:t>Version</w:t>
+            </w:r>
+          </w:p>
+        </w:tc>
+        <w:tc>
+          <w:tcPr>
+            <w:tcW w:w="1418" w:type="dxa"/>
+          </w:tcPr>
+          <w:p>
+            <w:pPr>
+              <w:rPr>
+                <w:b/>
+              </w:rPr>
+            </w:pPr>
+            <w:r>
+              <w:rPr>
+                <w:b/>
+              </w:rPr>
+              <w:t>Stand</w:t>
+            </w:r>
+          </w:p>
+        </w:tc>
+        <w:tc>
+          <w:tcPr>
+            <w:tcW w:w="5386" w:type="dxa"/>
+          </w:tcPr>
+          <w:p>
+            <w:pPr>
+              <w:rPr>
+                <w:b/>
+              </w:rPr>
+            </w:pPr>
+            <w:r>
+              <w:rPr>
+                <w:b/>
+              </w:rPr>
+              <w:t>Änderungsbeschreibung</w:t>
+            </w:r>
+          </w:p>
+        </w:tc>
+      </w:tr>
+      <w:tr>
+        <w:tc>
+          <w:tcPr>
+            <w:tcW w:w="1134" w:type="dxa"/>
+          </w:tcPr>
+          <w:p>
+            <w:r>
+              <w:t>1.0</w:t>
+            </w:r>
+          </w:p>
+        </w:tc>
+        <w:tc>
+          <w:tcPr>
+            <w:tcW w:w="1418" w:type="dxa"/>
+          </w:tcPr>
+          <w:p>
+            <w:r>
+              <w:t>23.05.2016</w:t>
+            </w:r>
+          </w:p>
+        </w:tc>
+        <w:tc>
+          <w:tcPr>
+            <w:tcW w:w="5386" w:type="dxa"/>
+          </w:tcPr>
+          <w:p>
+            <w:r>
+              <w:t xml:space="preserve">Erstellung des Dokuments. </w:t>
+            </w:r>
+          </w:p>
+        </w:tc>
+      </w:tr>
+      <w:tr>
+        <w:tc>
+          <w:tcPr>
+            <w:tcW w:w="1134" w:type="dxa"/>
+          </w:tcPr>
+          <w:p>
+            <w:r>
+              <w:t>1.1</w:t>
+            </w:r>
+          </w:p>
+        </w:tc>
+        <w:tc>
+          <w:tcPr>
+            <w:tcW w:w="1418" w:type="dxa"/>
+          </w:tcPr>
+          <w:p>
+            <w:r>
+              <w:t>23.05.2016</w:t>
+            </w:r>
+          </w:p>
+        </w:tc>
+        <w:tc>
+          <w:tcPr>
+            <w:tcW w:w="5386" w:type="dxa"/>
+          </w:tcPr>
+          <w:p>
+            <w:r>
+              <w:t>Änderungsverzeichnis wurde e</w:t>
+            </w:r>
+            <w:r>
+              <w:t>r</w:t>
+            </w:r>
+            <w:r>
+              <w:t>gänzt.</w:t>
+            </w:r>
+            <w:bookmarkStart w:id="5" w:name="_GoBack"/>
+            <w:bookmarkEnd w:id="5"/>
+          </w:p>
+        </w:tc>
+      </w:tr>
+    </w:tbl>
+    <w:p/>
+    <w:p>
+      <w:pPr>
+        <w:pStyle w:val="berschrift1"/>
+        <w:numPr>
+          <w:ilvl w:val="0"/>
+          <w:numId w:val="0"/>
+        </w:numPr>
+      </w:pPr>
+      <w:bookmarkStart w:id="6" w:name="_Toc451792997"/>
       <w:r>
         <w:lastRenderedPageBreak/>
         <w:t>Vorwort</w:t>
       </w:r>
-      <w:bookmarkEnd w:id="5"/>
+      <w:bookmarkEnd w:id="6"/>
     </w:p>
     <w:p>
       <w:pPr>
         <w:pStyle w:val="berschrift1"/>
       </w:pPr>
-      <w:bookmarkStart w:id="6" w:name="_Ref490562273"/>
-      <w:bookmarkStart w:id="7" w:name="_Toc451776200"/>
+      <w:bookmarkStart w:id="7" w:name="_Ref490562273"/>
+      <w:bookmarkStart w:id="8" w:name="_Toc451792998"/>
       <w:r>
         <w:lastRenderedPageBreak/>
         <w:t>Erstes Kapitel</w:t>
       </w:r>
-      <w:bookmarkEnd w:id="6"/>
       <w:bookmarkEnd w:id="7"/>
+      <w:bookmarkEnd w:id="8"/>
     </w:p>
     <w:p/>
     <w:p>
       <w:pPr>
         <w:pStyle w:val="berschrift1"/>
       </w:pPr>
-      <w:bookmarkStart w:id="8" w:name="_Ref491749133"/>
-      <w:bookmarkStart w:id="9" w:name="_Ref491749190"/>
-      <w:bookmarkStart w:id="10" w:name="_Toc451776201"/>
+      <w:bookmarkStart w:id="9" w:name="_Ref491749133"/>
+      <w:bookmarkStart w:id="10" w:name="_Ref491749190"/>
+      <w:bookmarkStart w:id="11" w:name="_Toc451792999"/>
       <w:r>
         <w:lastRenderedPageBreak/>
         <w:t>Zweites Kapitel</w:t>
       </w:r>
-      <w:bookmarkEnd w:id="8"/>
       <w:bookmarkEnd w:id="9"/>
       <w:bookmarkEnd w:id="10"/>
+      <w:bookmarkEnd w:id="11"/>
     </w:p>
     <w:p>
       <w:pPr>
         <w:pStyle w:val="berschrift2"/>
       </w:pPr>
-      <w:bookmarkStart w:id="11" w:name="_Toc451776202"/>
+      <w:bookmarkStart w:id="12" w:name="_Toc451793000"/>
       <w:r>
         <w:t>Unterkapitel</w:t>
       </w:r>
-      <w:bookmarkEnd w:id="11"/>
+      <w:bookmarkEnd w:id="12"/>
     </w:p>
     <w:p>
       <w:pPr>
         <w:pStyle w:val="berschrift3"/>
       </w:pPr>
-      <w:bookmarkStart w:id="12" w:name="_Toc451776203"/>
+      <w:bookmarkStart w:id="13" w:name="_Toc451793001"/>
       <w:r>
         <w:t>Weiteres Unterkapitel</w:t>
       </w:r>
-      <w:bookmarkEnd w:id="12"/>
+      <w:bookmarkEnd w:id="13"/>
     </w:p>
     <w:p/>
     <w:p>
@@ -1355,9 +1571,9 @@
       <w:pPr>
         <w:pStyle w:val="Beschriftung"/>
       </w:pPr>
-      <w:bookmarkStart w:id="13" w:name="_Ref491662273"/>
-      <w:bookmarkStart w:id="14" w:name="_Ref491662218"/>
-      <w:bookmarkStart w:id="15" w:name="_Toc451776187"/>
+      <w:bookmarkStart w:id="14" w:name="_Ref491662273"/>
+      <w:bookmarkStart w:id="15" w:name="_Ref491662218"/>
+      <w:bookmarkStart w:id="16" w:name="_Toc451776187"/>
       <w:r>
         <w:t xml:space="preserve">Abbildung </w:t>
       </w:r>
@@ -1369,22 +1585,22 @@
           <w:t>1</w:t>
         </w:r>
       </w:fldSimple>
-      <w:bookmarkEnd w:id="13"/>
+      <w:bookmarkEnd w:id="14"/>
       <w:r>
         <w:t>: Verbinden eines Textteils mit einer Formatvorlag</w:t>
       </w:r>
-      <w:bookmarkEnd w:id="14"/>
+      <w:bookmarkEnd w:id="15"/>
       <w:r>
         <w:t>e</w:t>
       </w:r>
-      <w:bookmarkEnd w:id="15"/>
+      <w:bookmarkEnd w:id="16"/>
     </w:p>
     <w:p/>
     <w:p>
       <w:pPr>
         <w:pStyle w:val="Tabellenberschrift"/>
       </w:pPr>
-      <w:bookmarkStart w:id="16" w:name="_Toc451776184"/>
+      <w:bookmarkStart w:id="17" w:name="_Toc451776184"/>
       <w:r>
         <w:lastRenderedPageBreak/>
         <w:t xml:space="preserve">Tabelle </w:t>
@@ -1400,7 +1616,7 @@
       <w:r>
         <w:t>: Unterschiede zwischen Abbildungen und Tabellen</w:t>
       </w:r>
-      <w:bookmarkEnd w:id="16"/>
+      <w:bookmarkEnd w:id="17"/>
     </w:p>
     <w:tbl>
       <w:tblPr>
@@ -1563,11 +1779,11 @@
       <w:pPr>
         <w:pStyle w:val="berschrift2"/>
       </w:pPr>
-      <w:bookmarkStart w:id="17" w:name="_Toc451776204"/>
+      <w:bookmarkStart w:id="18" w:name="_Toc451793002"/>
       <w:r>
         <w:t>Quelltext</w:t>
       </w:r>
-      <w:bookmarkEnd w:id="17"/>
+      <w:bookmarkEnd w:id="18"/>
     </w:p>
     <w:p>
       <w:r>
@@ -2091,7 +2307,7 @@
         <w:rPr>
           <w:noProof/>
         </w:rPr>
-        <w:instrText>1</w:instrText>
+        <w:instrText>2</w:instrText>
       </w:r>
     </w:fldSimple>
     <w:r>
@@ -2104,7 +2320,7 @@
       <w:rPr>
         <w:noProof/>
       </w:rPr>
-      <w:instrText>1</w:instrText>
+      <w:instrText>2</w:instrText>
     </w:r>
     <w:r>
       <w:instrText xml:space="preserve"> </w:instrText>
@@ -2123,7 +2339,7 @@
         <w:rPr>
           <w:noProof/>
         </w:rPr>
-        <w:t>Inhaltsverzeichnis</w:t>
+        <w:t>Änderungsverzeichnis</w:t>
       </w:r>
     </w:fldSimple>
     <w:r>
@@ -2142,7 +2358,7 @@
       <w:rPr>
         <w:noProof/>
       </w:rPr>
-      <w:t>2</w:t>
+      <w:t>5</w:t>
     </w:r>
     <w:r>
       <w:fldChar w:fldCharType="end"/>
@@ -6000,7 +6216,7 @@
 </file>
 
 <file path=customXml/itemProps1.xml><?xml version="1.0" encoding="utf-8"?>
-<ds:datastoreItem xmlns:ds="http://schemas.openxmlformats.org/officeDocument/2006/customXml" ds:itemID="{BC5FB15C-2BA2-41F3-9460-CD606DE6C70D}">
+<ds:datastoreItem xmlns:ds="http://schemas.openxmlformats.org/officeDocument/2006/customXml" ds:itemID="{866A0DF3-693E-429D-A1EE-F9EB1161C6CB}">
   <ds:schemaRefs>
     <ds:schemaRef ds:uri="http://schemas.openxmlformats.org/officeDocument/2006/bibliography"/>
   </ds:schemaRefs>

</xml_diff>